<commit_message>
add practical side projects
</commit_message>
<xml_diff>
--- a/resume-ryan-miller.docx
+++ b/resume-ryan-miller.docx
@@ -1197,7 +1197,70 @@
     </w:p>
     <w:p>
       <w:r>
-        <w:t xml:space="preserve">Exploration</w:t>
+        <w:t xml:space="preserve">Practical</w:t>
+      </w:r>
+    </w:p>
+    <w:p>
+      <w:r>
+        <w:t xml:space="preserve">:</w:t>
+      </w:r>
+      <w:r>
+        <w:t xml:space="preserve"> </w:t>
+      </w:r>
+      <w:r>
+        <w:rPr>
+          <w:i/>
+        </w:rPr>
+        <w:t xml:space="preserve">Private Gitolite Server</w:t>
+      </w:r>
+      <w:r>
+        <w:t xml:space="preserve"> </w:t>
+      </w:r>
+      <w:r>
+        <w:t xml:space="preserve">- Ubuntu Server, gitolite, ssh</w:t>
+      </w:r>
+      <w:r>
+        <w:t xml:space="preserve"> </w:t>
+      </w:r>
+      <w:r>
+        <w:t xml:space="preserve"> </w:t>
+      </w:r>
+      <w:r>
+        <w:t xml:space="preserve">- Hosted on Rackspace</w:t>
+      </w:r>
+    </w:p>
+    <w:p>
+      <w:r>
+        <w:t xml:space="preserve">:</w:t>
+      </w:r>
+      <w:r>
+        <w:t xml:space="preserve"> </w:t>
+      </w:r>
+      <w:r>
+        <w:rPr>
+          <w:i/>
+        </w:rPr>
+        <w:t xml:space="preserve">Virtualized Dev Server</w:t>
+      </w:r>
+      <w:r>
+        <w:t xml:space="preserve"> </w:t>
+      </w:r>
+      <w:r>
+        <w:t xml:space="preserve">- Ubuntu Server, KVM, libvert</w:t>
+      </w:r>
+      <w:r>
+        <w:t xml:space="preserve"> </w:t>
+      </w:r>
+      <w:r>
+        <w:t xml:space="preserve"> </w:t>
+      </w:r>
+      <w:r>
+        <w:t xml:space="preserve">- Hosted on local hardware</w:t>
+      </w:r>
+    </w:p>
+    <w:p>
+      <w:r>
+        <w:t xml:space="preserve">Tech Demos</w:t>
       </w:r>
     </w:p>
     <w:p>
@@ -1725,7 +1788,7 @@
     </w:lvl>
   </w:abstractNum>
   <w:abstractNum w:abstractNumId="990">
-    <w:nsid w:val="924ced0f"/>
+    <w:nsid w:val="b4934967"/>
     <w:multiLevelType w:val="multilevel"/>
     <w:lvl w:ilvl="0">
       <w:numFmt w:val="bullet"/>
@@ -1806,7 +1869,7 @@
     </w:lvl>
   </w:abstractNum>
   <w:abstractNum w:abstractNumId="991">
-    <w:nsid w:val="c6051d55"/>
+    <w:nsid w:val="413eb9ce"/>
     <w:multiLevelType w:val="multilevel"/>
     <w:lvl w:ilvl="0">
       <w:numFmt w:val="bullet"/>
@@ -1887,7 +1950,7 @@
     </w:lvl>
   </w:abstractNum>
   <w:abstractNum w:abstractNumId="99411">
-    <w:nsid w:val="e5ddffba"/>
+    <w:nsid w:val="ea791405"/>
     <w:multiLevelType w:val="multilevel"/>
     <w:lvl w:ilvl="0">
       <w:start w:val="1"/>

</xml_diff>